<commit_message>
Bug Fixes Multiple images in single file
</commit_message>
<xml_diff>
--- a/template.docx
+++ b/template.docx
@@ -5,9 +5,8 @@
     <w:p>
       <w:pPr>
         <w:pStyle w:val="Normal"/>
-        <w:rPr>
-          <w:highlight w:val="white"/>
-        </w:rPr>
+        <w:spacing w:before="0" w:after="160"/>
+        <w:rPr/>
       </w:pPr>
       <w:r>
         <w:rPr/>
@@ -20,7 +19,7 @@
             <wp:positionV relativeFrom="paragraph">
               <wp:posOffset>635</wp:posOffset>
             </wp:positionV>
-            <wp:extent cx="3314700" cy="3600450"/>
+            <wp:extent cx="4616450" cy="3478530"/>
             <wp:effectExtent l="0" t="0" r="0" b="0"/>
             <wp:wrapSquare wrapText="largest"/>
             <wp:docPr id="1" name="Image1" descr=""/>
@@ -45,7 +44,7 @@
                   <pic:spPr bwMode="auto">
                     <a:xfrm>
                       <a:off x="0" y="0"/>
-                      <a:ext cx="3314700" cy="3600450"/>
+                      <a:ext cx="4616450" cy="3478530"/>
                     </a:xfrm>
                     <a:prstGeom prst="rect">
                       <a:avLst/>
@@ -61,595 +60,181 @@
     <w:p>
       <w:pPr>
         <w:pStyle w:val="Normal"/>
-        <w:rPr>
-          <w:highlight w:val="white"/>
-        </w:rPr>
-      </w:pPr>
-      <w:r>
-        <w:rPr/>
-      </w:r>
-    </w:p>
-    <w:p>
-      <w:pPr>
-        <w:pStyle w:val="Normal"/>
-        <w:rPr>
-          <w:highlight w:val="white"/>
-        </w:rPr>
-      </w:pPr>
-      <w:r>
-        <w:rPr/>
-      </w:r>
-    </w:p>
-    <w:p>
-      <w:pPr>
-        <w:pStyle w:val="Normal"/>
-        <w:rPr>
-          <w:highlight w:val="white"/>
-        </w:rPr>
-      </w:pPr>
-      <w:r>
-        <w:rPr/>
-      </w:r>
-    </w:p>
-    <w:p>
-      <w:pPr>
-        <w:pStyle w:val="Normal"/>
-        <w:rPr>
-          <w:highlight w:val="white"/>
-        </w:rPr>
-      </w:pPr>
-      <w:r>
-        <w:rPr/>
-      </w:r>
-    </w:p>
-    <w:p>
-      <w:pPr>
-        <w:pStyle w:val="Normal"/>
-        <w:rPr>
-          <w:highlight w:val="white"/>
-        </w:rPr>
-      </w:pPr>
-      <w:r>
-        <w:rPr/>
-      </w:r>
-    </w:p>
-    <w:p>
-      <w:pPr>
-        <w:pStyle w:val="Normal"/>
-        <w:rPr>
-          <w:highlight w:val="white"/>
-        </w:rPr>
-      </w:pPr>
-      <w:r>
-        <w:rPr/>
-      </w:r>
-    </w:p>
-    <w:p>
-      <w:pPr>
-        <w:pStyle w:val="Normal"/>
-        <w:rPr>
-          <w:highlight w:val="white"/>
-        </w:rPr>
-      </w:pPr>
-      <w:r>
-        <w:rPr/>
-      </w:r>
-    </w:p>
-    <w:p>
-      <w:pPr>
-        <w:pStyle w:val="Normal"/>
-        <w:rPr>
-          <w:highlight w:val="white"/>
-        </w:rPr>
-      </w:pPr>
-      <w:r>
-        <w:rPr/>
-      </w:r>
-    </w:p>
-    <w:p>
-      <w:pPr>
-        <w:pStyle w:val="Normal"/>
-        <w:rPr>
-          <w:highlight w:val="white"/>
-        </w:rPr>
-      </w:pPr>
-      <w:r>
-        <w:rPr/>
-      </w:r>
-    </w:p>
-    <w:p>
-      <w:pPr>
-        <w:pStyle w:val="Normal"/>
-        <w:rPr>
-          <w:highlight w:val="white"/>
-        </w:rPr>
-      </w:pPr>
-      <w:r>
-        <w:rPr/>
-      </w:r>
-    </w:p>
-    <w:p>
-      <w:pPr>
-        <w:pStyle w:val="Normal"/>
-        <w:rPr>
-          <w:highlight w:val="white"/>
-        </w:rPr>
-      </w:pPr>
-      <w:r>
-        <w:rPr/>
-      </w:r>
-    </w:p>
-    <w:p>
-      <w:pPr>
-        <w:pStyle w:val="Normal"/>
-        <w:rPr>
-          <w:highlight w:val="white"/>
-        </w:rPr>
-      </w:pPr>
-      <w:r>
-        <w:rPr/>
-      </w:r>
-    </w:p>
-    <w:p>
-      <w:pPr>
-        <w:pStyle w:val="Normal"/>
-        <w:rPr>
-          <w:highlight w:val="white"/>
-        </w:rPr>
-      </w:pPr>
-      <w:r>
-        <w:rPr/>
-      </w:r>
-    </w:p>
-    <w:tbl>
-      <w:tblPr>
-        <w:tblW w:w="8838" w:type="dxa"/>
-        <w:jc w:val="left"/>
-        <w:tblInd w:w="55" w:type="dxa"/>
-        <w:tblBorders/>
-        <w:tblCellMar>
-          <w:top w:w="55" w:type="dxa"/>
-          <w:left w:w="55" w:type="dxa"/>
-          <w:bottom w:w="55" w:type="dxa"/>
-          <w:right w:w="55" w:type="dxa"/>
-        </w:tblCellMar>
-      </w:tblPr>
-      <w:tblGrid>
-        <w:gridCol w:w="1767"/>
-        <w:gridCol w:w="1768"/>
-        <w:gridCol w:w="1767"/>
-        <w:gridCol w:w="1768"/>
-        <w:gridCol w:w="1768"/>
-      </w:tblGrid>
-      <w:tr>
-        <w:trPr/>
-        <w:tc>
-          <w:tcPr>
-            <w:tcW w:w="1767" w:type="dxa"/>
-            <w:tcBorders/>
-            <w:shd w:fill="FFCC00" w:val="clear"/>
-          </w:tcPr>
-          <w:p>
-            <w:pPr>
-              <w:pStyle w:val="TableContents"/>
-              <w:spacing w:before="0" w:after="160"/>
-              <w:rPr>
-                <w:b/>
-                <w:b/>
-                <w:bCs/>
-                <w:highlight w:val="red"/>
-              </w:rPr>
-            </w:pPr>
-            <w:r>
-              <w:rPr>
-                <w:b/>
-                <w:bCs/>
-                <w:highlight w:val="red"/>
-              </w:rPr>
-              <w:t>dsssdddd</w:t>
-            </w:r>
-          </w:p>
-        </w:tc>
-        <w:tc>
-          <w:tcPr>
-            <w:tcW w:w="1768" w:type="dxa"/>
-            <w:tcBorders/>
-            <w:shd w:fill="FFCC00" w:val="clear"/>
-          </w:tcPr>
-          <w:p>
-            <w:pPr>
-              <w:pStyle w:val="TableContents"/>
-              <w:spacing w:before="0" w:after="160"/>
-              <w:rPr>
-                <w:b/>
-                <w:b/>
-                <w:bCs/>
-                <w:highlight w:val="red"/>
-              </w:rPr>
-            </w:pPr>
-            <w:r>
-              <w:rPr>
-                <w:b/>
-                <w:bCs/>
-                <w:highlight w:val="red"/>
-              </w:rPr>
-            </w:r>
-          </w:p>
-        </w:tc>
-        <w:tc>
-          <w:tcPr>
-            <w:tcW w:w="1767" w:type="dxa"/>
-            <w:tcBorders/>
-            <w:shd w:fill="FFCC00" w:val="clear"/>
-          </w:tcPr>
-          <w:p>
-            <w:pPr>
-              <w:pStyle w:val="TableContents"/>
-              <w:spacing w:before="0" w:after="160"/>
-              <w:rPr>
-                <w:b/>
-                <w:b/>
-                <w:bCs/>
-                <w:highlight w:val="red"/>
-              </w:rPr>
-            </w:pPr>
-            <w:r>
-              <w:rPr>
-                <w:b/>
-                <w:bCs/>
-                <w:highlight w:val="red"/>
-              </w:rPr>
-            </w:r>
-          </w:p>
-        </w:tc>
-        <w:tc>
-          <w:tcPr>
-            <w:tcW w:w="1768" w:type="dxa"/>
-            <w:tcBorders/>
-            <w:shd w:fill="FFCC00" w:val="clear"/>
-          </w:tcPr>
-          <w:p>
-            <w:pPr>
-              <w:pStyle w:val="TableContents"/>
-              <w:spacing w:before="0" w:after="160"/>
-              <w:rPr>
-                <w:b/>
-                <w:b/>
-                <w:bCs/>
-                <w:highlight w:val="red"/>
-              </w:rPr>
-            </w:pPr>
-            <w:r>
-              <w:rPr>
-                <w:b/>
-                <w:bCs/>
-                <w:highlight w:val="red"/>
-              </w:rPr>
-            </w:r>
-          </w:p>
-        </w:tc>
-        <w:tc>
-          <w:tcPr>
-            <w:tcW w:w="1768" w:type="dxa"/>
-            <w:tcBorders/>
-            <w:shd w:fill="FFCC00" w:val="clear"/>
-          </w:tcPr>
-          <w:p>
-            <w:pPr>
-              <w:pStyle w:val="TableContents"/>
-              <w:spacing w:before="0" w:after="160"/>
-              <w:rPr>
-                <w:b/>
-                <w:b/>
-                <w:bCs/>
-                <w:highlight w:val="red"/>
-              </w:rPr>
-            </w:pPr>
-            <w:r>
-              <w:rPr>
-                <w:b/>
-                <w:bCs/>
-                <w:highlight w:val="red"/>
-              </w:rPr>
-            </w:r>
-          </w:p>
-        </w:tc>
-      </w:tr>
-      <w:tr>
-        <w:trPr/>
-        <w:tc>
-          <w:tcPr>
-            <w:tcW w:w="1767" w:type="dxa"/>
-            <w:tcBorders/>
-            <w:shd w:fill="auto" w:val="clear"/>
-          </w:tcPr>
-          <w:p>
-            <w:pPr>
-              <w:pStyle w:val="TableContents"/>
-              <w:bidi w:val="0"/>
-              <w:spacing w:before="0" w:after="160"/>
-              <w:rPr/>
-            </w:pPr>
-            <w:r>
-              <w:rPr/>
-            </w:r>
-          </w:p>
-        </w:tc>
-        <w:tc>
-          <w:tcPr>
-            <w:tcW w:w="1768" w:type="dxa"/>
-            <w:tcBorders/>
-            <w:shd w:fill="auto" w:val="clear"/>
-          </w:tcPr>
-          <w:p>
-            <w:pPr>
-              <w:pStyle w:val="TableContents"/>
-              <w:bidi w:val="0"/>
-              <w:spacing w:before="0" w:after="160"/>
-              <w:rPr/>
-            </w:pPr>
-            <w:r>
-              <w:rPr/>
-            </w:r>
-          </w:p>
-        </w:tc>
-        <w:tc>
-          <w:tcPr>
-            <w:tcW w:w="1767" w:type="dxa"/>
-            <w:tcBorders/>
-            <w:shd w:fill="auto" w:val="clear"/>
-          </w:tcPr>
-          <w:p>
-            <w:pPr>
-              <w:pStyle w:val="TableContents"/>
-              <w:bidi w:val="0"/>
-              <w:spacing w:before="0" w:after="160"/>
-              <w:rPr/>
-            </w:pPr>
-            <w:r>
-              <w:rPr/>
-            </w:r>
-          </w:p>
-        </w:tc>
-        <w:tc>
-          <w:tcPr>
-            <w:tcW w:w="1768" w:type="dxa"/>
-            <w:tcBorders/>
-            <w:shd w:fill="auto" w:val="clear"/>
-          </w:tcPr>
-          <w:p>
-            <w:pPr>
-              <w:pStyle w:val="TableContents"/>
-              <w:bidi w:val="0"/>
-              <w:spacing w:before="0" w:after="160"/>
-              <w:rPr/>
-            </w:pPr>
-            <w:r>
-              <w:rPr/>
-            </w:r>
-          </w:p>
-        </w:tc>
-        <w:tc>
-          <w:tcPr>
-            <w:tcW w:w="1768" w:type="dxa"/>
-            <w:tcBorders/>
-            <w:shd w:fill="auto" w:val="clear"/>
-          </w:tcPr>
-          <w:p>
-            <w:pPr>
-              <w:pStyle w:val="TableContents"/>
-              <w:bidi w:val="0"/>
-              <w:spacing w:before="0" w:after="160"/>
-              <w:rPr/>
-            </w:pPr>
-            <w:r>
-              <w:rPr/>
-            </w:r>
-          </w:p>
-        </w:tc>
-      </w:tr>
-      <w:tr>
-        <w:trPr/>
-        <w:tc>
-          <w:tcPr>
-            <w:tcW w:w="1767" w:type="dxa"/>
-            <w:tcBorders/>
-            <w:shd w:fill="auto" w:val="clear"/>
-          </w:tcPr>
-          <w:p>
-            <w:pPr>
-              <w:pStyle w:val="TableContents"/>
-              <w:bidi w:val="0"/>
-              <w:spacing w:before="0" w:after="160"/>
-              <w:rPr/>
-            </w:pPr>
-            <w:r>
-              <w:rPr/>
-            </w:r>
-          </w:p>
-        </w:tc>
-        <w:tc>
-          <w:tcPr>
-            <w:tcW w:w="1768" w:type="dxa"/>
-            <w:tcBorders/>
-            <w:shd w:fill="auto" w:val="clear"/>
-          </w:tcPr>
-          <w:p>
-            <w:pPr>
-              <w:pStyle w:val="TableContents"/>
-              <w:bidi w:val="0"/>
-              <w:spacing w:before="0" w:after="160"/>
-              <w:rPr/>
-            </w:pPr>
-            <w:r>
-              <w:rPr/>
-            </w:r>
-          </w:p>
-        </w:tc>
-        <w:tc>
-          <w:tcPr>
-            <w:tcW w:w="1767" w:type="dxa"/>
-            <w:tcBorders/>
-            <w:shd w:fill="auto" w:val="clear"/>
-          </w:tcPr>
-          <w:p>
-            <w:pPr>
-              <w:pStyle w:val="TableContents"/>
-              <w:bidi w:val="0"/>
-              <w:spacing w:before="0" w:after="160"/>
-              <w:rPr/>
-            </w:pPr>
-            <w:r>
-              <w:rPr/>
-            </w:r>
-          </w:p>
-        </w:tc>
-        <w:tc>
-          <w:tcPr>
-            <w:tcW w:w="1768" w:type="dxa"/>
-            <w:tcBorders/>
-            <w:shd w:fill="auto" w:val="clear"/>
-          </w:tcPr>
-          <w:p>
-            <w:pPr>
-              <w:pStyle w:val="TableContents"/>
-              <w:bidi w:val="0"/>
-              <w:spacing w:before="0" w:after="160"/>
-              <w:rPr/>
-            </w:pPr>
-            <w:r>
-              <w:rPr/>
-            </w:r>
-          </w:p>
-        </w:tc>
-        <w:tc>
-          <w:tcPr>
-            <w:tcW w:w="1768" w:type="dxa"/>
-            <w:tcBorders/>
-            <w:shd w:fill="auto" w:val="clear"/>
-          </w:tcPr>
-          <w:p>
-            <w:pPr>
-              <w:pStyle w:val="TableContents"/>
-              <w:bidi w:val="0"/>
-              <w:spacing w:before="0" w:after="160"/>
-              <w:rPr/>
-            </w:pPr>
-            <w:r>
-              <w:rPr/>
-            </w:r>
-          </w:p>
-        </w:tc>
-      </w:tr>
-      <w:tr>
-        <w:trPr/>
-        <w:tc>
-          <w:tcPr>
-            <w:tcW w:w="1767" w:type="dxa"/>
-            <w:tcBorders/>
-            <w:shd w:fill="auto" w:val="clear"/>
-          </w:tcPr>
-          <w:p>
-            <w:pPr>
-              <w:pStyle w:val="TableContents"/>
-              <w:bidi w:val="0"/>
-              <w:spacing w:before="0" w:after="160"/>
-              <w:rPr/>
-            </w:pPr>
-            <w:r>
-              <w:rPr/>
-            </w:r>
-          </w:p>
-        </w:tc>
-        <w:tc>
-          <w:tcPr>
-            <w:tcW w:w="1768" w:type="dxa"/>
-            <w:tcBorders/>
-            <w:shd w:fill="auto" w:val="clear"/>
-          </w:tcPr>
-          <w:p>
-            <w:pPr>
-              <w:pStyle w:val="TableContents"/>
-              <w:bidi w:val="0"/>
-              <w:spacing w:before="0" w:after="160"/>
-              <w:rPr/>
-            </w:pPr>
-            <w:r>
-              <w:rPr/>
-            </w:r>
-          </w:p>
-        </w:tc>
-        <w:tc>
-          <w:tcPr>
-            <w:tcW w:w="1767" w:type="dxa"/>
-            <w:tcBorders/>
-            <w:shd w:fill="auto" w:val="clear"/>
-          </w:tcPr>
-          <w:p>
-            <w:pPr>
-              <w:pStyle w:val="TableContents"/>
-              <w:bidi w:val="0"/>
-              <w:spacing w:before="0" w:after="160"/>
-              <w:rPr/>
-            </w:pPr>
-            <w:r>
-              <w:rPr/>
-            </w:r>
-          </w:p>
-        </w:tc>
-        <w:tc>
-          <w:tcPr>
-            <w:tcW w:w="1768" w:type="dxa"/>
-            <w:tcBorders/>
-            <w:shd w:fill="auto" w:val="clear"/>
-          </w:tcPr>
-          <w:p>
-            <w:pPr>
-              <w:pStyle w:val="TableContents"/>
-              <w:bidi w:val="0"/>
-              <w:spacing w:before="0" w:after="160"/>
-              <w:rPr/>
-            </w:pPr>
-            <w:r>
-              <w:rPr/>
-            </w:r>
-          </w:p>
-        </w:tc>
-        <w:tc>
-          <w:tcPr>
-            <w:tcW w:w="1768" w:type="dxa"/>
-            <w:tcBorders/>
-            <w:shd w:fill="auto" w:val="clear"/>
-          </w:tcPr>
-          <w:p>
-            <w:pPr>
-              <w:pStyle w:val="TableContents"/>
-              <w:bidi w:val="0"/>
-              <w:spacing w:before="0" w:after="160"/>
-              <w:rPr/>
-            </w:pPr>
-            <w:r>
-              <w:rPr/>
-            </w:r>
-          </w:p>
-        </w:tc>
-      </w:tr>
-    </w:tbl>
-    <w:p>
-      <w:pPr>
-        <w:pStyle w:val="Normal"/>
-        <w:spacing w:before="0" w:after="160"/>
-        <w:rPr>
-          <w:highlight w:val="white"/>
-        </w:rPr>
-      </w:pPr>
-      <w:r>
-        <w:rPr/>
+        <w:spacing w:before="0" w:after="160"/>
+        <w:rPr/>
+      </w:pPr>
+      <w:r>
+        <w:rPr/>
+      </w:r>
+    </w:p>
+    <w:p>
+      <w:pPr>
+        <w:pStyle w:val="Normal"/>
+        <w:spacing w:before="0" w:after="160"/>
+        <w:rPr/>
+      </w:pPr>
+      <w:r>
+        <w:rPr/>
+      </w:r>
+    </w:p>
+    <w:p>
+      <w:pPr>
+        <w:pStyle w:val="Normal"/>
+        <w:spacing w:before="0" w:after="160"/>
+        <w:rPr/>
+      </w:pPr>
+      <w:r>
+        <w:rPr/>
+      </w:r>
+    </w:p>
+    <w:p>
+      <w:pPr>
+        <w:pStyle w:val="Normal"/>
+        <w:spacing w:before="0" w:after="160"/>
+        <w:rPr/>
+      </w:pPr>
+      <w:r>
+        <w:rPr/>
+      </w:r>
+    </w:p>
+    <w:p>
+      <w:pPr>
+        <w:pStyle w:val="Normal"/>
+        <w:spacing w:before="0" w:after="160"/>
+        <w:rPr/>
+      </w:pPr>
+      <w:r>
+        <w:rPr/>
+      </w:r>
+    </w:p>
+    <w:p>
+      <w:pPr>
+        <w:pStyle w:val="Normal"/>
+        <w:spacing w:before="0" w:after="160"/>
+        <w:rPr/>
+      </w:pPr>
+      <w:r>
+        <w:rPr/>
+      </w:r>
+    </w:p>
+    <w:p>
+      <w:pPr>
+        <w:pStyle w:val="Normal"/>
+        <w:spacing w:before="0" w:after="160"/>
+        <w:rPr/>
+      </w:pPr>
+      <w:r>
+        <w:rPr/>
+      </w:r>
+    </w:p>
+    <w:p>
+      <w:pPr>
+        <w:pStyle w:val="Normal"/>
+        <w:spacing w:before="0" w:after="160"/>
+        <w:rPr/>
+      </w:pPr>
+      <w:r>
+        <w:rPr/>
+      </w:r>
+    </w:p>
+    <w:p>
+      <w:pPr>
+        <w:pStyle w:val="Normal"/>
+        <w:spacing w:before="0" w:after="160"/>
+        <w:rPr/>
+      </w:pPr>
+      <w:r>
+        <w:rPr/>
+      </w:r>
+    </w:p>
+    <w:p>
+      <w:pPr>
+        <w:pStyle w:val="Normal"/>
+        <w:spacing w:before="0" w:after="160"/>
+        <w:rPr/>
+      </w:pPr>
+      <w:r>
+        <w:rPr/>
+      </w:r>
+    </w:p>
+    <w:p>
+      <w:pPr>
+        <w:pStyle w:val="Normal"/>
+        <w:spacing w:before="0" w:after="160"/>
+        <w:rPr/>
+      </w:pPr>
+      <w:r>
+        <w:rPr/>
+      </w:r>
+    </w:p>
+    <w:p>
+      <w:pPr>
+        <w:pStyle w:val="Normal"/>
+        <w:spacing w:before="0" w:after="160"/>
+        <w:rPr/>
+      </w:pPr>
+      <w:r>
+        <w:rPr/>
+      </w:r>
+    </w:p>
+    <w:p>
+      <w:pPr>
+        <w:pStyle w:val="Normal"/>
+        <w:spacing w:before="0" w:after="160"/>
+        <w:rPr/>
+      </w:pPr>
+      <w:r>
+        <w:rPr/>
+        <w:drawing>
+          <wp:anchor behindDoc="0" distT="0" distB="0" distL="0" distR="0" simplePos="0" locked="0" layoutInCell="1" allowOverlap="1" relativeHeight="3">
+            <wp:simplePos x="0" y="0"/>
+            <wp:positionH relativeFrom="column">
+              <wp:align>center</wp:align>
+            </wp:positionH>
+            <wp:positionV relativeFrom="paragraph">
+              <wp:posOffset>635</wp:posOffset>
+            </wp:positionV>
+            <wp:extent cx="5612130" cy="4229100"/>
+            <wp:effectExtent l="0" t="0" r="0" b="0"/>
+            <wp:wrapSquare wrapText="largest"/>
+            <wp:docPr id="2" name="Image2" descr=""/>
+            <wp:cNvGraphicFramePr>
+              <a:graphicFrameLocks xmlns:a="http://schemas.openxmlformats.org/drawingml/2006/main" noChangeAspect="1"/>
+            </wp:cNvGraphicFramePr>
+            <a:graphic xmlns:a="http://schemas.openxmlformats.org/drawingml/2006/main">
+              <a:graphicData uri="http://schemas.openxmlformats.org/drawingml/2006/picture">
+                <pic:pic xmlns:pic="http://schemas.openxmlformats.org/drawingml/2006/picture">
+                  <pic:nvPicPr>
+                    <pic:cNvPr id="2" name="Image2" descr=""/>
+                    <pic:cNvPicPr>
+                      <a:picLocks noChangeAspect="1" noChangeArrowheads="1"/>
+                    </pic:cNvPicPr>
+                  </pic:nvPicPr>
+                  <pic:blipFill>
+                    <a:blip r:embed="rId3"/>
+                    <a:stretch>
+                      <a:fillRect/>
+                    </a:stretch>
+                  </pic:blipFill>
+                  <pic:spPr bwMode="auto">
+                    <a:xfrm>
+                      <a:off x="0" y="0"/>
+                      <a:ext cx="5612130" cy="4229100"/>
+                    </a:xfrm>
+                    <a:prstGeom prst="rect">
+                      <a:avLst/>
+                    </a:prstGeom>
+                  </pic:spPr>
+                </pic:pic>
+              </a:graphicData>
+            </a:graphic>
+          </wp:anchor>
+        </w:drawing>
       </w:r>
     </w:p>
     <w:sectPr>
-      <w:headerReference w:type="default" r:id="rId3"/>
-      <w:footerReference w:type="default" r:id="rId4"/>
+      <w:headerReference w:type="default" r:id="rId4"/>
+      <w:footerReference w:type="default" r:id="rId5"/>
       <w:type w:val="nextPage"/>
       <w:pgSz w:w="12240" w:h="15840"/>
       <w:pgMar w:left="1701" w:right="1701" w:header="708" w:top="1417" w:footer="708" w:bottom="1417" w:gutter="0"/>
@@ -671,7 +256,6 @@
     </w:pPr>
     <w:r>
       <w:rPr/>
-      <w:t>{@footer}</w:t>
     </w:r>
   </w:p>
 </w:ftr>
@@ -690,15 +274,20 @@
     <w:bookmarkStart w:id="3" w:name="_Hlk481087536"/>
     <w:bookmarkStart w:id="4" w:name="OLE_LINK2"/>
     <w:bookmarkStart w:id="5" w:name="OLE_LINK1"/>
-    <w:bookmarkEnd w:id="0"/>
-    <w:bookmarkEnd w:id="1"/>
-    <w:bookmarkEnd w:id="2"/>
-    <w:bookmarkEnd w:id="3"/>
-    <w:bookmarkEnd w:id="4"/>
-    <w:bookmarkEnd w:id="5"/>
+    <w:bookmarkStart w:id="6" w:name="_Hlk481087540"/>
+    <w:bookmarkStart w:id="7" w:name="OLE_LINK4"/>
+    <w:bookmarkStart w:id="8" w:name="OLE_LINK3"/>
+    <w:bookmarkStart w:id="9" w:name="_Hlk481087536"/>
+    <w:bookmarkStart w:id="10" w:name="OLE_LINK2"/>
+    <w:bookmarkStart w:id="11" w:name="OLE_LINK1"/>
+    <w:bookmarkEnd w:id="6"/>
+    <w:bookmarkEnd w:id="7"/>
+    <w:bookmarkEnd w:id="8"/>
+    <w:bookmarkEnd w:id="9"/>
+    <w:bookmarkEnd w:id="10"/>
+    <w:bookmarkEnd w:id="11"/>
     <w:r>
       <w:rPr/>
-      <w:t>{@header}</w:t>
     </w:r>
   </w:p>
 </w:hdr>
@@ -710,7 +299,6 @@
     <w:rPrDefault>
       <w:rPr>
         <w:rFonts w:ascii="Calibri" w:hAnsi="Calibri" w:eastAsia="Calibri" w:cs="" w:asciiTheme="minorHAnsi" w:cstheme="minorBidi" w:eastAsiaTheme="minorHAnsi" w:hAnsiTheme="minorHAnsi"/>
-        <w:sz w:val="22"/>
         <w:szCs w:val="22"/>
         <w:lang w:val="es-MX" w:eastAsia="en-US" w:bidi="ar-SA"/>
       </w:rPr>
@@ -1103,7 +691,7 @@
     </w:pPr>
     <w:rPr>
       <w:rFonts w:ascii="Calibri" w:hAnsi="Calibri" w:eastAsia="Calibri" w:cs="" w:asciiTheme="minorHAnsi" w:cstheme="minorBidi" w:eastAsiaTheme="minorHAnsi" w:hAnsiTheme="minorHAnsi"/>
-      <w:color w:val="auto"/>
+      <w:color w:val="00000A"/>
       <w:sz w:val="22"/>
       <w:szCs w:val="22"/>
       <w:lang w:val="es-MX" w:eastAsia="en-US" w:bidi="ar-SA"/>
@@ -1231,6 +819,7 @@
     <w:qFormat/>
     <w:pPr>
       <w:bidi w:val="0"/>
+      <w:jc w:val="left"/>
     </w:pPr>
     <w:rPr/>
   </w:style>

</xml_diff>